<commit_message>
remove struts for tech stack
</commit_message>
<xml_diff>
--- a/ZheyiTong.docx
+++ b/ZheyiTong.docx
@@ -502,8 +502,6 @@
         </w:rPr>
         <w:t xml:space="preserve">Working on </w:t>
       </w:r>
-      <w:bookmarkStart w:id="0" w:name="_GoBack"/>
-      <w:bookmarkEnd w:id="0"/>
       <w:r>
         <w:rPr>
           <w:rFonts w:ascii="inherit" w:eastAsia="Times New Roman" w:hAnsi="inherit" w:cs="Times New Roman"/>
@@ -1123,7 +1121,27 @@
           <w:sz w:val="21"/>
           <w:szCs w:val="21"/>
         </w:rPr>
-        <w:t>Environment: Java, Eclipse, mysql, oracle, Jquery, CSS, Struts, SVN.</w:t>
+        <w:t>Environment: Java, Eclipse, mys</w:t>
+      </w:r>
+      <w:r>
+        <w:rPr>
+          <w:rFonts w:ascii="inherit" w:eastAsia="Times New Roman" w:hAnsi="inherit" w:cs="Times New Roman"/>
+          <w:color w:val="333333"/>
+          <w:sz w:val="21"/>
+          <w:szCs w:val="21"/>
+        </w:rPr>
+        <w:t>ql, oracle, Jquery, CSS,</w:t>
+      </w:r>
+      <w:bookmarkStart w:id="0" w:name="_GoBack"/>
+      <w:bookmarkEnd w:id="0"/>
+      <w:r>
+        <w:rPr>
+          <w:rFonts w:ascii="inherit" w:eastAsia="Times New Roman" w:hAnsi="inherit" w:cs="Times New Roman"/>
+          <w:color w:val="333333"/>
+          <w:sz w:val="21"/>
+          <w:szCs w:val="21"/>
+        </w:rPr>
+        <w:t xml:space="preserve"> SVN.</w:t>
       </w:r>
     </w:p>
     <w:p>
@@ -1782,7 +1800,25 @@
           <w:sz w:val="21"/>
           <w:szCs w:val="21"/>
         </w:rPr>
-        <w:t>Web development: Rails, HTML,Document Object Model (DOM),JSP, Javascript/JQuery, CSS, AJAX, d3.js, Struts, Tomcat, HAML, RSpec.</w:t>
+        <w:t>Web development: Rails, HTML,Document Object Model (DOM),JSP, Javascript/</w:t>
+      </w:r>
+      <w:r>
+        <w:rPr>
+          <w:rFonts w:ascii="inherit" w:eastAsia="Times New Roman" w:hAnsi="inherit" w:cs="Times New Roman"/>
+          <w:color w:val="333333"/>
+          <w:sz w:val="21"/>
+          <w:szCs w:val="21"/>
+        </w:rPr>
+        <w:t>JQuery, CSS, AJAX, d3.js</w:t>
+      </w:r>
+      <w:r>
+        <w:rPr>
+          <w:rFonts w:ascii="inherit" w:eastAsia="Times New Roman" w:hAnsi="inherit" w:cs="Times New Roman"/>
+          <w:color w:val="333333"/>
+          <w:sz w:val="21"/>
+          <w:szCs w:val="21"/>
+        </w:rPr>
+        <w:t>, Tomcat, HAML, RSpec.</w:t>
       </w:r>
     </w:p>
     <w:p>

</xml_diff>

<commit_message>
address change at resume
</commit_message>
<xml_diff>
--- a/ZheyiTong.docx
+++ b/ZheyiTong.docx
@@ -25,7 +25,17 @@
           <w:caps/>
           <w:color w:val="000000"/>
         </w:rPr>
-        <w:t>ZHEYI(jeffrey) TONG</w:t>
+        <w:t>ZHEYI (</w:t>
+      </w:r>
+      <w:r>
+        <w:rPr>
+          <w:rFonts w:ascii="inherit" w:eastAsia="Times New Roman" w:hAnsi="inherit" w:cs="Times New Roman"/>
+          <w:b w:val="0"/>
+          <w:bCs w:val="0"/>
+          <w:caps/>
+          <w:color w:val="000000"/>
+        </w:rPr>
+        <w:t>jeffrey) TONG</w:t>
       </w:r>
     </w:p>
     <w:p>
@@ -53,8 +63,34 @@
           <w:szCs w:val="17"/>
           <w:bdr w:val="none" w:sz="0" w:space="0" w:color="auto" w:frame="1"/>
         </w:rPr>
-        <w:t>10800 W 133RD TERRACE</w:t>
-      </w:r>
+        <w:t>11731 W 118th</w:t>
+      </w:r>
+      <w:r>
+        <w:rPr>
+          <w:rStyle w:val="address-line-1"/>
+          <w:rFonts w:ascii="inherit" w:hAnsi="inherit" w:cs="Times New Roman"/>
+          <w:caps/>
+          <w:color w:val="333333"/>
+          <w:sz w:val="17"/>
+          <w:szCs w:val="17"/>
+          <w:bdr w:val="none" w:sz="0" w:space="0" w:color="auto" w:frame="1"/>
+        </w:rPr>
+        <w:t xml:space="preserve"> </w:t>
+      </w:r>
+      <w:proofErr w:type="gramStart"/>
+      <w:r>
+        <w:rPr>
+          <w:rStyle w:val="address-line-1"/>
+          <w:rFonts w:ascii="inherit" w:hAnsi="inherit" w:cs="Times New Roman"/>
+          <w:caps/>
+          <w:color w:val="333333"/>
+          <w:sz w:val="17"/>
+          <w:szCs w:val="17"/>
+          <w:bdr w:val="none" w:sz="0" w:space="0" w:color="auto" w:frame="1"/>
+        </w:rPr>
+        <w:t>TERRACE</w:t>
+      </w:r>
+      <w:proofErr w:type="gramEnd"/>
       <w:r>
         <w:rPr>
           <w:rStyle w:val="apple-converted-space"/>
@@ -76,7 +112,7 @@
           <w:szCs w:val="17"/>
           <w:bdr w:val="none" w:sz="0" w:space="0" w:color="auto" w:frame="1"/>
         </w:rPr>
-        <w:t>APT 12</w:t>
+        <w:t>831</w:t>
       </w:r>
     </w:p>
     <w:p>
@@ -170,7 +206,19 @@
           <w:szCs w:val="17"/>
           <w:bdr w:val="none" w:sz="0" w:space="0" w:color="auto" w:frame="1"/>
         </w:rPr>
-        <w:t>66213</w:t>
+        <w:t>6621</w:t>
+      </w:r>
+      <w:r>
+        <w:rPr>
+          <w:rStyle w:val="zip"/>
+          <w:rFonts w:ascii="inherit" w:hAnsi="inherit" w:cs="Times New Roman"/>
+          <w:caps/>
+          <w:color w:val="333333"/>
+          <w:sz w:val="17"/>
+          <w:szCs w:val="17"/>
+          <w:bdr w:val="none" w:sz="0" w:space="0" w:color="auto" w:frame="1"/>
+        </w:rPr>
+        <w:t>0</w:t>
       </w:r>
       <w:r>
         <w:rPr>
@@ -473,7 +521,47 @@
           <w:sz w:val="21"/>
           <w:szCs w:val="21"/>
         </w:rPr>
-        <w:t>arehouse data analytics Platform with Java, javascript, Jquery, D3.js, Oracle.</w:t>
+        <w:t xml:space="preserve">arehouse data analytics Platform with Java, </w:t>
+      </w:r>
+      <w:proofErr w:type="spellStart"/>
+      <w:r>
+        <w:rPr>
+          <w:rFonts w:ascii="inherit" w:eastAsia="Times New Roman" w:hAnsi="inherit" w:cs="Times New Roman"/>
+          <w:color w:val="333333"/>
+          <w:sz w:val="21"/>
+          <w:szCs w:val="21"/>
+        </w:rPr>
+        <w:t>javascript</w:t>
+      </w:r>
+      <w:proofErr w:type="spellEnd"/>
+      <w:r>
+        <w:rPr>
+          <w:rFonts w:ascii="inherit" w:eastAsia="Times New Roman" w:hAnsi="inherit" w:cs="Times New Roman"/>
+          <w:color w:val="333333"/>
+          <w:sz w:val="21"/>
+          <w:szCs w:val="21"/>
+        </w:rPr>
+        <w:t xml:space="preserve">, </w:t>
+      </w:r>
+      <w:proofErr w:type="spellStart"/>
+      <w:r>
+        <w:rPr>
+          <w:rFonts w:ascii="inherit" w:eastAsia="Times New Roman" w:hAnsi="inherit" w:cs="Times New Roman"/>
+          <w:color w:val="333333"/>
+          <w:sz w:val="21"/>
+          <w:szCs w:val="21"/>
+        </w:rPr>
+        <w:t>Jquery</w:t>
+      </w:r>
+      <w:proofErr w:type="spellEnd"/>
+      <w:r>
+        <w:rPr>
+          <w:rFonts w:ascii="inherit" w:eastAsia="Times New Roman" w:hAnsi="inherit" w:cs="Times New Roman"/>
+          <w:color w:val="333333"/>
+          <w:sz w:val="21"/>
+          <w:szCs w:val="21"/>
+        </w:rPr>
+        <w:t>, D3.js, Oracle.</w:t>
       </w:r>
     </w:p>
     <w:p>
@@ -509,7 +597,127 @@
           <w:sz w:val="21"/>
           <w:szCs w:val="21"/>
         </w:rPr>
-        <w:t>Population Health data analytics Platform; developing health care data management system with Ruby on Rails, postgresql, Javascript, JQuery, CSS, Rspec test, Git.</w:t>
+        <w:t>Population Health data analytics Platform</w:t>
+      </w:r>
+      <w:proofErr w:type="gramStart"/>
+      <w:r>
+        <w:rPr>
+          <w:rFonts w:ascii="inherit" w:eastAsia="Times New Roman" w:hAnsi="inherit" w:cs="Times New Roman"/>
+          <w:color w:val="333333"/>
+          <w:sz w:val="21"/>
+          <w:szCs w:val="21"/>
+        </w:rPr>
+        <w:t>;</w:t>
+      </w:r>
+      <w:proofErr w:type="gramEnd"/>
+      <w:r>
+        <w:rPr>
+          <w:rFonts w:ascii="inherit" w:eastAsia="Times New Roman" w:hAnsi="inherit" w:cs="Times New Roman"/>
+          <w:color w:val="333333"/>
+          <w:sz w:val="21"/>
+          <w:szCs w:val="21"/>
+        </w:rPr>
+        <w:t xml:space="preserve"> developing health care data management system with Ruby on Rails, </w:t>
+      </w:r>
+      <w:proofErr w:type="spellStart"/>
+      <w:r>
+        <w:rPr>
+          <w:rFonts w:ascii="inherit" w:eastAsia="Times New Roman" w:hAnsi="inherit" w:cs="Times New Roman"/>
+          <w:color w:val="333333"/>
+          <w:sz w:val="21"/>
+          <w:szCs w:val="21"/>
+        </w:rPr>
+        <w:t>postgresql</w:t>
+      </w:r>
+      <w:proofErr w:type="spellEnd"/>
+      <w:r>
+        <w:rPr>
+          <w:rFonts w:ascii="inherit" w:eastAsia="Times New Roman" w:hAnsi="inherit" w:cs="Times New Roman"/>
+          <w:color w:val="333333"/>
+          <w:sz w:val="21"/>
+          <w:szCs w:val="21"/>
+        </w:rPr>
+        <w:t xml:space="preserve">, </w:t>
+      </w:r>
+      <w:proofErr w:type="spellStart"/>
+      <w:r>
+        <w:rPr>
+          <w:rFonts w:ascii="inherit" w:eastAsia="Times New Roman" w:hAnsi="inherit" w:cs="Times New Roman"/>
+          <w:color w:val="333333"/>
+          <w:sz w:val="21"/>
+          <w:szCs w:val="21"/>
+        </w:rPr>
+        <w:t>Javascript</w:t>
+      </w:r>
+      <w:proofErr w:type="spellEnd"/>
+      <w:r>
+        <w:rPr>
+          <w:rFonts w:ascii="inherit" w:eastAsia="Times New Roman" w:hAnsi="inherit" w:cs="Times New Roman"/>
+          <w:color w:val="333333"/>
+          <w:sz w:val="21"/>
+          <w:szCs w:val="21"/>
+        </w:rPr>
+        <w:t xml:space="preserve">, </w:t>
+      </w:r>
+      <w:proofErr w:type="spellStart"/>
+      <w:r>
+        <w:rPr>
+          <w:rFonts w:ascii="inherit" w:eastAsia="Times New Roman" w:hAnsi="inherit" w:cs="Times New Roman"/>
+          <w:color w:val="333333"/>
+          <w:sz w:val="21"/>
+          <w:szCs w:val="21"/>
+        </w:rPr>
+        <w:t>JQuery</w:t>
+      </w:r>
+      <w:proofErr w:type="spellEnd"/>
+      <w:r>
+        <w:rPr>
+          <w:rFonts w:ascii="inherit" w:eastAsia="Times New Roman" w:hAnsi="inherit" w:cs="Times New Roman"/>
+          <w:color w:val="333333"/>
+          <w:sz w:val="21"/>
+          <w:szCs w:val="21"/>
+        </w:rPr>
+        <w:t xml:space="preserve">, CSS, </w:t>
+      </w:r>
+      <w:proofErr w:type="spellStart"/>
+      <w:r>
+        <w:rPr>
+          <w:rFonts w:ascii="inherit" w:eastAsia="Times New Roman" w:hAnsi="inherit" w:cs="Times New Roman"/>
+          <w:color w:val="333333"/>
+          <w:sz w:val="21"/>
+          <w:szCs w:val="21"/>
+        </w:rPr>
+        <w:t>Rspec</w:t>
+      </w:r>
+      <w:proofErr w:type="spellEnd"/>
+      <w:r>
+        <w:rPr>
+          <w:rFonts w:ascii="inherit" w:eastAsia="Times New Roman" w:hAnsi="inherit" w:cs="Times New Roman"/>
+          <w:color w:val="333333"/>
+          <w:sz w:val="21"/>
+          <w:szCs w:val="21"/>
+        </w:rPr>
+        <w:t xml:space="preserve"> test, </w:t>
+      </w:r>
+      <w:proofErr w:type="spellStart"/>
+      <w:r>
+        <w:rPr>
+          <w:rFonts w:ascii="inherit" w:eastAsia="Times New Roman" w:hAnsi="inherit" w:cs="Times New Roman"/>
+          <w:color w:val="333333"/>
+          <w:sz w:val="21"/>
+          <w:szCs w:val="21"/>
+        </w:rPr>
+        <w:t>Git</w:t>
+      </w:r>
+      <w:proofErr w:type="spellEnd"/>
+      <w:r>
+        <w:rPr>
+          <w:rFonts w:ascii="inherit" w:eastAsia="Times New Roman" w:hAnsi="inherit" w:cs="Times New Roman"/>
+          <w:color w:val="333333"/>
+          <w:sz w:val="21"/>
+          <w:szCs w:val="21"/>
+        </w:rPr>
+        <w:t>.</w:t>
       </w:r>
     </w:p>
     <w:p>
@@ -749,7 +957,38 @@
           <w:sz w:val="21"/>
           <w:szCs w:val="21"/>
         </w:rPr>
-        <w:t>Full development from inception through implementation and support of software programming applications which extract, transform, and load client legacy data from various sources into InfoEd’s various modules per client specifications with following tech set: Oracle, SQL Server, SSIS, SSRS PL/SQL, T-SQL, SVN.</w:t>
+        <w:t xml:space="preserve">Full development from inception through implementation and support of software programming applications which extract, transform, and load client legacy data from various sources into </w:t>
+      </w:r>
+      <w:proofErr w:type="spellStart"/>
+      <w:r>
+        <w:rPr>
+          <w:rFonts w:ascii="inherit" w:eastAsia="Times New Roman" w:hAnsi="inherit" w:cs="Times New Roman"/>
+          <w:color w:val="333333"/>
+          <w:sz w:val="21"/>
+          <w:szCs w:val="21"/>
+        </w:rPr>
+        <w:t>InfoEd’s</w:t>
+      </w:r>
+      <w:proofErr w:type="spellEnd"/>
+      <w:r>
+        <w:rPr>
+          <w:rFonts w:ascii="inherit" w:eastAsia="Times New Roman" w:hAnsi="inherit" w:cs="Times New Roman"/>
+          <w:color w:val="333333"/>
+          <w:sz w:val="21"/>
+          <w:szCs w:val="21"/>
+        </w:rPr>
+        <w:t xml:space="preserve"> various modules per client specifications with following tech set: Oracle, SQL Server, SSIS, SSRS PL/SQL, T-SQ</w:t>
+      </w:r>
+      <w:bookmarkStart w:id="0" w:name="_GoBack"/>
+      <w:bookmarkEnd w:id="0"/>
+      <w:r>
+        <w:rPr>
+          <w:rFonts w:ascii="inherit" w:eastAsia="Times New Roman" w:hAnsi="inherit" w:cs="Times New Roman"/>
+          <w:color w:val="333333"/>
+          <w:sz w:val="21"/>
+          <w:szCs w:val="21"/>
+        </w:rPr>
+        <w:t>L, SVN.</w:t>
       </w:r>
     </w:p>
     <w:p>
@@ -1121,19 +1360,57 @@
           <w:sz w:val="21"/>
           <w:szCs w:val="21"/>
         </w:rPr>
-        <w:t>Environment: Java, Eclipse, mys</w:t>
-      </w:r>
-      <w:r>
-        <w:rPr>
-          <w:rFonts w:ascii="inherit" w:eastAsia="Times New Roman" w:hAnsi="inherit" w:cs="Times New Roman"/>
-          <w:color w:val="333333"/>
-          <w:sz w:val="21"/>
-          <w:szCs w:val="21"/>
-        </w:rPr>
-        <w:t>ql, oracle, Jquery, CSS,</w:t>
-      </w:r>
-      <w:bookmarkStart w:id="0" w:name="_GoBack"/>
-      <w:bookmarkEnd w:id="0"/>
+        <w:t xml:space="preserve">Environment: Java, Eclipse, </w:t>
+      </w:r>
+      <w:proofErr w:type="spellStart"/>
+      <w:r>
+        <w:rPr>
+          <w:rFonts w:ascii="inherit" w:eastAsia="Times New Roman" w:hAnsi="inherit" w:cs="Times New Roman"/>
+          <w:color w:val="333333"/>
+          <w:sz w:val="21"/>
+          <w:szCs w:val="21"/>
+        </w:rPr>
+        <w:t>mys</w:t>
+      </w:r>
+      <w:r>
+        <w:rPr>
+          <w:rFonts w:ascii="inherit" w:eastAsia="Times New Roman" w:hAnsi="inherit" w:cs="Times New Roman"/>
+          <w:color w:val="333333"/>
+          <w:sz w:val="21"/>
+          <w:szCs w:val="21"/>
+        </w:rPr>
+        <w:t>ql</w:t>
+      </w:r>
+      <w:proofErr w:type="spellEnd"/>
+      <w:r>
+        <w:rPr>
+          <w:rFonts w:ascii="inherit" w:eastAsia="Times New Roman" w:hAnsi="inherit" w:cs="Times New Roman"/>
+          <w:color w:val="333333"/>
+          <w:sz w:val="21"/>
+          <w:szCs w:val="21"/>
+        </w:rPr>
+        <w:t xml:space="preserve">, oracle, </w:t>
+      </w:r>
+      <w:proofErr w:type="spellStart"/>
+      <w:r>
+        <w:rPr>
+          <w:rFonts w:ascii="inherit" w:eastAsia="Times New Roman" w:hAnsi="inherit" w:cs="Times New Roman"/>
+          <w:color w:val="333333"/>
+          <w:sz w:val="21"/>
+          <w:szCs w:val="21"/>
+        </w:rPr>
+        <w:t>Jquery</w:t>
+      </w:r>
+      <w:proofErr w:type="spellEnd"/>
+      <w:r>
+        <w:rPr>
+          <w:rFonts w:ascii="inherit" w:eastAsia="Times New Roman" w:hAnsi="inherit" w:cs="Times New Roman"/>
+          <w:color w:val="333333"/>
+          <w:sz w:val="21"/>
+          <w:szCs w:val="21"/>
+        </w:rPr>
+        <w:t>, CSS,</w:t>
+      </w:r>
       <w:r>
         <w:rPr>
           <w:rFonts w:ascii="inherit" w:eastAsia="Times New Roman" w:hAnsi="inherit" w:cs="Times New Roman"/>
@@ -1441,7 +1718,27 @@
           <w:sz w:val="21"/>
           <w:szCs w:val="21"/>
         </w:rPr>
-        <w:t>Vendor staff of Microsoft(China), working at QA team for Visual Studio.</w:t>
+        <w:t xml:space="preserve">Vendor staff of </w:t>
+      </w:r>
+      <w:proofErr w:type="gramStart"/>
+      <w:r>
+        <w:rPr>
+          <w:rFonts w:ascii="inherit" w:eastAsia="Times New Roman" w:hAnsi="inherit" w:cs="Times New Roman"/>
+          <w:color w:val="333333"/>
+          <w:sz w:val="21"/>
+          <w:szCs w:val="21"/>
+        </w:rPr>
+        <w:t>Microsoft(</w:t>
+      </w:r>
+      <w:proofErr w:type="gramEnd"/>
+      <w:r>
+        <w:rPr>
+          <w:rFonts w:ascii="inherit" w:eastAsia="Times New Roman" w:hAnsi="inherit" w:cs="Times New Roman"/>
+          <w:color w:val="333333"/>
+          <w:sz w:val="21"/>
+          <w:szCs w:val="21"/>
+        </w:rPr>
+        <w:t>China), working at QA team for Visual Studio.</w:t>
       </w:r>
     </w:p>
     <w:p>
@@ -1695,7 +1992,34 @@
           <w:iCs/>
           <w:color w:val="333333"/>
         </w:rPr>
-        <w:t>, Computer Science, Dec 2010</w:t>
+        <w:t>, Computer Science</w:t>
+      </w:r>
+      <w:r>
+        <w:rPr>
+          <w:rFonts w:ascii="inherit" w:hAnsi="inherit" w:cs="Times New Roman"/>
+          <w:i/>
+          <w:iCs/>
+          <w:color w:val="333333"/>
+        </w:rPr>
+        <w:t>, Aug</w:t>
+      </w:r>
+      <w:r>
+        <w:rPr>
+          <w:rFonts w:ascii="inherit" w:hAnsi="inherit" w:cs="Times New Roman"/>
+          <w:i/>
+          <w:iCs/>
+          <w:color w:val="333333"/>
+        </w:rPr>
+        <w:t xml:space="preserve"> 2008 - Dec</w:t>
+      </w:r>
+      <w:r>
+        <w:rPr>
+          <w:rFonts w:ascii="inherit" w:hAnsi="inherit" w:cs="Times New Roman"/>
+          <w:i/>
+          <w:iCs/>
+          <w:color w:val="333333"/>
+        </w:rPr>
+        <w:t xml:space="preserve"> 2010</w:t>
       </w:r>
     </w:p>
     <w:p>
@@ -1800,25 +2124,107 @@
           <w:sz w:val="21"/>
           <w:szCs w:val="21"/>
         </w:rPr>
-        <w:t>Web development: Rails, HTML,Document Object Model (DOM),JSP, Javascript/</w:t>
-      </w:r>
-      <w:r>
-        <w:rPr>
-          <w:rFonts w:ascii="inherit" w:eastAsia="Times New Roman" w:hAnsi="inherit" w:cs="Times New Roman"/>
-          <w:color w:val="333333"/>
-          <w:sz w:val="21"/>
-          <w:szCs w:val="21"/>
-        </w:rPr>
-        <w:t>JQuery, CSS, AJAX, d3.js</w:t>
-      </w:r>
-      <w:r>
-        <w:rPr>
-          <w:rFonts w:ascii="inherit" w:eastAsia="Times New Roman" w:hAnsi="inherit" w:cs="Times New Roman"/>
-          <w:color w:val="333333"/>
-          <w:sz w:val="21"/>
-          <w:szCs w:val="21"/>
-        </w:rPr>
-        <w:t>, Tomcat, HAML, RSpec.</w:t>
+        <w:t xml:space="preserve">Web development: Rails, </w:t>
+      </w:r>
+      <w:proofErr w:type="spellStart"/>
+      <w:r>
+        <w:rPr>
+          <w:rFonts w:ascii="inherit" w:eastAsia="Times New Roman" w:hAnsi="inherit" w:cs="Times New Roman"/>
+          <w:color w:val="333333"/>
+          <w:sz w:val="21"/>
+          <w:szCs w:val="21"/>
+        </w:rPr>
+        <w:t>HTML</w:t>
+      </w:r>
+      <w:proofErr w:type="gramStart"/>
+      <w:r>
+        <w:rPr>
+          <w:rFonts w:ascii="inherit" w:eastAsia="Times New Roman" w:hAnsi="inherit" w:cs="Times New Roman"/>
+          <w:color w:val="333333"/>
+          <w:sz w:val="21"/>
+          <w:szCs w:val="21"/>
+        </w:rPr>
+        <w:t>,Document</w:t>
+      </w:r>
+      <w:proofErr w:type="spellEnd"/>
+      <w:proofErr w:type="gramEnd"/>
+      <w:r>
+        <w:rPr>
+          <w:rFonts w:ascii="inherit" w:eastAsia="Times New Roman" w:hAnsi="inherit" w:cs="Times New Roman"/>
+          <w:color w:val="333333"/>
+          <w:sz w:val="21"/>
+          <w:szCs w:val="21"/>
+        </w:rPr>
+        <w:t xml:space="preserve"> Object Model (DOM),JSP, </w:t>
+      </w:r>
+      <w:proofErr w:type="spellStart"/>
+      <w:r>
+        <w:rPr>
+          <w:rFonts w:ascii="inherit" w:eastAsia="Times New Roman" w:hAnsi="inherit" w:cs="Times New Roman"/>
+          <w:color w:val="333333"/>
+          <w:sz w:val="21"/>
+          <w:szCs w:val="21"/>
+        </w:rPr>
+        <w:t>Javascript</w:t>
+      </w:r>
+      <w:proofErr w:type="spellEnd"/>
+      <w:r>
+        <w:rPr>
+          <w:rFonts w:ascii="inherit" w:eastAsia="Times New Roman" w:hAnsi="inherit" w:cs="Times New Roman"/>
+          <w:color w:val="333333"/>
+          <w:sz w:val="21"/>
+          <w:szCs w:val="21"/>
+        </w:rPr>
+        <w:t>/</w:t>
+      </w:r>
+      <w:proofErr w:type="spellStart"/>
+      <w:r>
+        <w:rPr>
+          <w:rFonts w:ascii="inherit" w:eastAsia="Times New Roman" w:hAnsi="inherit" w:cs="Times New Roman"/>
+          <w:color w:val="333333"/>
+          <w:sz w:val="21"/>
+          <w:szCs w:val="21"/>
+        </w:rPr>
+        <w:t>JQuery</w:t>
+      </w:r>
+      <w:proofErr w:type="spellEnd"/>
+      <w:r>
+        <w:rPr>
+          <w:rFonts w:ascii="inherit" w:eastAsia="Times New Roman" w:hAnsi="inherit" w:cs="Times New Roman"/>
+          <w:color w:val="333333"/>
+          <w:sz w:val="21"/>
+          <w:szCs w:val="21"/>
+        </w:rPr>
+        <w:t>, CSS, AJAX, d3.js</w:t>
+      </w:r>
+      <w:r>
+        <w:rPr>
+          <w:rFonts w:ascii="inherit" w:eastAsia="Times New Roman" w:hAnsi="inherit" w:cs="Times New Roman"/>
+          <w:color w:val="333333"/>
+          <w:sz w:val="21"/>
+          <w:szCs w:val="21"/>
+        </w:rPr>
+        <w:t xml:space="preserve">, Tomcat, HAML, </w:t>
+      </w:r>
+      <w:proofErr w:type="spellStart"/>
+      <w:r>
+        <w:rPr>
+          <w:rFonts w:ascii="inherit" w:eastAsia="Times New Roman" w:hAnsi="inherit" w:cs="Times New Roman"/>
+          <w:color w:val="333333"/>
+          <w:sz w:val="21"/>
+          <w:szCs w:val="21"/>
+        </w:rPr>
+        <w:t>RSpec</w:t>
+      </w:r>
+      <w:proofErr w:type="spellEnd"/>
+      <w:r>
+        <w:rPr>
+          <w:rFonts w:ascii="inherit" w:eastAsia="Times New Roman" w:hAnsi="inherit" w:cs="Times New Roman"/>
+          <w:color w:val="333333"/>
+          <w:sz w:val="21"/>
+          <w:szCs w:val="21"/>
+        </w:rPr>
+        <w:t>.</w:t>
       </w:r>
     </w:p>
     <w:p>
@@ -1845,7 +2251,27 @@
           <w:sz w:val="21"/>
           <w:szCs w:val="21"/>
         </w:rPr>
-        <w:t>Database: PostgreSQL, Oracle, Microsoft SQL server 2005/2008, MySQL, SQL, T-SQL, PL/SQL.</w:t>
+        <w:t xml:space="preserve">Database: </w:t>
+      </w:r>
+      <w:proofErr w:type="spellStart"/>
+      <w:r>
+        <w:rPr>
+          <w:rFonts w:ascii="inherit" w:eastAsia="Times New Roman" w:hAnsi="inherit" w:cs="Times New Roman"/>
+          <w:color w:val="333333"/>
+          <w:sz w:val="21"/>
+          <w:szCs w:val="21"/>
+        </w:rPr>
+        <w:t>PostgreSQL</w:t>
+      </w:r>
+      <w:proofErr w:type="spellEnd"/>
+      <w:r>
+        <w:rPr>
+          <w:rFonts w:ascii="inherit" w:eastAsia="Times New Roman" w:hAnsi="inherit" w:cs="Times New Roman"/>
+          <w:color w:val="333333"/>
+          <w:sz w:val="21"/>
+          <w:szCs w:val="21"/>
+        </w:rPr>
+        <w:t>, Oracle, Microsoft SQL server 2005/2008, MySQL, SQL, T-SQL, PL/SQL.</w:t>
       </w:r>
     </w:p>
     <w:p>
@@ -1872,7 +2298,27 @@
           <w:sz w:val="21"/>
           <w:szCs w:val="21"/>
         </w:rPr>
-        <w:t>Other: SVN, Git, Chef, Jenkins, Windows, Linux, OS X.</w:t>
+        <w:t xml:space="preserve">Other: SVN, </w:t>
+      </w:r>
+      <w:proofErr w:type="spellStart"/>
+      <w:r>
+        <w:rPr>
+          <w:rFonts w:ascii="inherit" w:eastAsia="Times New Roman" w:hAnsi="inherit" w:cs="Times New Roman"/>
+          <w:color w:val="333333"/>
+          <w:sz w:val="21"/>
+          <w:szCs w:val="21"/>
+        </w:rPr>
+        <w:t>Git</w:t>
+      </w:r>
+      <w:proofErr w:type="spellEnd"/>
+      <w:r>
+        <w:rPr>
+          <w:rFonts w:ascii="inherit" w:eastAsia="Times New Roman" w:hAnsi="inherit" w:cs="Times New Roman"/>
+          <w:color w:val="333333"/>
+          <w:sz w:val="21"/>
+          <w:szCs w:val="21"/>
+        </w:rPr>
+        <w:t>, Chef, Jenkins, Windows, Linux, OS X.</w:t>
       </w:r>
     </w:p>
     <w:p>

</xml_diff>

<commit_message>
change word version resume
</commit_message>
<xml_diff>
--- a/ZheyiTong.docx
+++ b/ZheyiTong.docx
@@ -75,22 +75,8 @@
           <w:szCs w:val="17"/>
           <w:bdr w:val="none" w:sz="0" w:space="0" w:color="auto" w:frame="1"/>
         </w:rPr>
-        <w:t xml:space="preserve"> </w:t>
-      </w:r>
-      <w:proofErr w:type="gramStart"/>
-      <w:r>
-        <w:rPr>
-          <w:rStyle w:val="address-line-1"/>
-          <w:rFonts w:ascii="inherit" w:hAnsi="inherit" w:cs="Times New Roman"/>
-          <w:caps/>
-          <w:color w:val="333333"/>
-          <w:sz w:val="17"/>
-          <w:szCs w:val="17"/>
-          <w:bdr w:val="none" w:sz="0" w:space="0" w:color="auto" w:frame="1"/>
-        </w:rPr>
-        <w:t>TERRACE</w:t>
-      </w:r>
-      <w:proofErr w:type="gramEnd"/>
+        <w:t xml:space="preserve"> TERRACE</w:t>
+      </w:r>
       <w:r>
         <w:rPr>
           <w:rStyle w:val="apple-converted-space"/>
@@ -512,56 +498,25 @@
           <w:sz w:val="21"/>
           <w:szCs w:val="21"/>
         </w:rPr>
-        <w:t>Worked on W</w:t>
-      </w:r>
-      <w:r>
-        <w:rPr>
-          <w:rFonts w:ascii="inherit" w:eastAsia="Times New Roman" w:hAnsi="inherit" w:cs="Times New Roman"/>
-          <w:color w:val="333333"/>
-          <w:sz w:val="21"/>
-          <w:szCs w:val="21"/>
-        </w:rPr>
-        <w:t xml:space="preserve">arehouse data analytics Platform with Java, </w:t>
-      </w:r>
-      <w:proofErr w:type="spellStart"/>
-      <w:r>
-        <w:rPr>
-          <w:rFonts w:ascii="inherit" w:eastAsia="Times New Roman" w:hAnsi="inherit" w:cs="Times New Roman"/>
-          <w:color w:val="333333"/>
-          <w:sz w:val="21"/>
-          <w:szCs w:val="21"/>
-        </w:rPr>
-        <w:t>javascript</w:t>
-      </w:r>
-      <w:proofErr w:type="spellEnd"/>
-      <w:r>
-        <w:rPr>
-          <w:rFonts w:ascii="inherit" w:eastAsia="Times New Roman" w:hAnsi="inherit" w:cs="Times New Roman"/>
-          <w:color w:val="333333"/>
-          <w:sz w:val="21"/>
-          <w:szCs w:val="21"/>
-        </w:rPr>
-        <w:t xml:space="preserve">, </w:t>
-      </w:r>
-      <w:proofErr w:type="spellStart"/>
-      <w:r>
-        <w:rPr>
-          <w:rFonts w:ascii="inherit" w:eastAsia="Times New Roman" w:hAnsi="inherit" w:cs="Times New Roman"/>
-          <w:color w:val="333333"/>
-          <w:sz w:val="21"/>
-          <w:szCs w:val="21"/>
-        </w:rPr>
-        <w:t>Jquery</w:t>
-      </w:r>
-      <w:proofErr w:type="spellEnd"/>
-      <w:r>
-        <w:rPr>
-          <w:rFonts w:ascii="inherit" w:eastAsia="Times New Roman" w:hAnsi="inherit" w:cs="Times New Roman"/>
-          <w:color w:val="333333"/>
-          <w:sz w:val="21"/>
-          <w:szCs w:val="21"/>
-        </w:rPr>
-        <w:t>, D3.js, Oracle.</w:t>
+        <w:t>Worked</w:t>
+      </w:r>
+      <w:r>
+        <w:rPr>
+          <w:rFonts w:ascii="inherit" w:eastAsia="Times New Roman" w:hAnsi="inherit" w:cs="Times New Roman"/>
+          <w:color w:val="333333"/>
+          <w:sz w:val="21"/>
+          <w:szCs w:val="21"/>
+        </w:rPr>
+        <w:t xml:space="preserve"> on W</w:t>
+      </w:r>
+      <w:r>
+        <w:rPr>
+          <w:rFonts w:ascii="inherit" w:eastAsia="Times New Roman" w:hAnsi="inherit" w:cs="Times New Roman"/>
+          <w:color w:val="333333"/>
+          <w:sz w:val="21"/>
+          <w:szCs w:val="21"/>
+        </w:rPr>
+        <w:t>arehouse data analytics Platform with Java, javascript, Jquery, D3.js, Oracle.</w:t>
       </w:r>
     </w:p>
     <w:p>
@@ -597,127 +552,7 @@
           <w:sz w:val="21"/>
           <w:szCs w:val="21"/>
         </w:rPr>
-        <w:t>Population Health data analytics Platform</w:t>
-      </w:r>
-      <w:proofErr w:type="gramStart"/>
-      <w:r>
-        <w:rPr>
-          <w:rFonts w:ascii="inherit" w:eastAsia="Times New Roman" w:hAnsi="inherit" w:cs="Times New Roman"/>
-          <w:color w:val="333333"/>
-          <w:sz w:val="21"/>
-          <w:szCs w:val="21"/>
-        </w:rPr>
-        <w:t>;</w:t>
-      </w:r>
-      <w:proofErr w:type="gramEnd"/>
-      <w:r>
-        <w:rPr>
-          <w:rFonts w:ascii="inherit" w:eastAsia="Times New Roman" w:hAnsi="inherit" w:cs="Times New Roman"/>
-          <w:color w:val="333333"/>
-          <w:sz w:val="21"/>
-          <w:szCs w:val="21"/>
-        </w:rPr>
-        <w:t xml:space="preserve"> developing health care data management system with Ruby on Rails, </w:t>
-      </w:r>
-      <w:proofErr w:type="spellStart"/>
-      <w:r>
-        <w:rPr>
-          <w:rFonts w:ascii="inherit" w:eastAsia="Times New Roman" w:hAnsi="inherit" w:cs="Times New Roman"/>
-          <w:color w:val="333333"/>
-          <w:sz w:val="21"/>
-          <w:szCs w:val="21"/>
-        </w:rPr>
-        <w:t>postgresql</w:t>
-      </w:r>
-      <w:proofErr w:type="spellEnd"/>
-      <w:r>
-        <w:rPr>
-          <w:rFonts w:ascii="inherit" w:eastAsia="Times New Roman" w:hAnsi="inherit" w:cs="Times New Roman"/>
-          <w:color w:val="333333"/>
-          <w:sz w:val="21"/>
-          <w:szCs w:val="21"/>
-        </w:rPr>
-        <w:t xml:space="preserve">, </w:t>
-      </w:r>
-      <w:proofErr w:type="spellStart"/>
-      <w:r>
-        <w:rPr>
-          <w:rFonts w:ascii="inherit" w:eastAsia="Times New Roman" w:hAnsi="inherit" w:cs="Times New Roman"/>
-          <w:color w:val="333333"/>
-          <w:sz w:val="21"/>
-          <w:szCs w:val="21"/>
-        </w:rPr>
-        <w:t>Javascript</w:t>
-      </w:r>
-      <w:proofErr w:type="spellEnd"/>
-      <w:r>
-        <w:rPr>
-          <w:rFonts w:ascii="inherit" w:eastAsia="Times New Roman" w:hAnsi="inherit" w:cs="Times New Roman"/>
-          <w:color w:val="333333"/>
-          <w:sz w:val="21"/>
-          <w:szCs w:val="21"/>
-        </w:rPr>
-        <w:t xml:space="preserve">, </w:t>
-      </w:r>
-      <w:proofErr w:type="spellStart"/>
-      <w:r>
-        <w:rPr>
-          <w:rFonts w:ascii="inherit" w:eastAsia="Times New Roman" w:hAnsi="inherit" w:cs="Times New Roman"/>
-          <w:color w:val="333333"/>
-          <w:sz w:val="21"/>
-          <w:szCs w:val="21"/>
-        </w:rPr>
-        <w:t>JQuery</w:t>
-      </w:r>
-      <w:proofErr w:type="spellEnd"/>
-      <w:r>
-        <w:rPr>
-          <w:rFonts w:ascii="inherit" w:eastAsia="Times New Roman" w:hAnsi="inherit" w:cs="Times New Roman"/>
-          <w:color w:val="333333"/>
-          <w:sz w:val="21"/>
-          <w:szCs w:val="21"/>
-        </w:rPr>
-        <w:t xml:space="preserve">, CSS, </w:t>
-      </w:r>
-      <w:proofErr w:type="spellStart"/>
-      <w:r>
-        <w:rPr>
-          <w:rFonts w:ascii="inherit" w:eastAsia="Times New Roman" w:hAnsi="inherit" w:cs="Times New Roman"/>
-          <w:color w:val="333333"/>
-          <w:sz w:val="21"/>
-          <w:szCs w:val="21"/>
-        </w:rPr>
-        <w:t>Rspec</w:t>
-      </w:r>
-      <w:proofErr w:type="spellEnd"/>
-      <w:r>
-        <w:rPr>
-          <w:rFonts w:ascii="inherit" w:eastAsia="Times New Roman" w:hAnsi="inherit" w:cs="Times New Roman"/>
-          <w:color w:val="333333"/>
-          <w:sz w:val="21"/>
-          <w:szCs w:val="21"/>
-        </w:rPr>
-        <w:t xml:space="preserve"> test, </w:t>
-      </w:r>
-      <w:proofErr w:type="spellStart"/>
-      <w:r>
-        <w:rPr>
-          <w:rFonts w:ascii="inherit" w:eastAsia="Times New Roman" w:hAnsi="inherit" w:cs="Times New Roman"/>
-          <w:color w:val="333333"/>
-          <w:sz w:val="21"/>
-          <w:szCs w:val="21"/>
-        </w:rPr>
-        <w:t>Git</w:t>
-      </w:r>
-      <w:proofErr w:type="spellEnd"/>
-      <w:r>
-        <w:rPr>
-          <w:rFonts w:ascii="inherit" w:eastAsia="Times New Roman" w:hAnsi="inherit" w:cs="Times New Roman"/>
-          <w:color w:val="333333"/>
-          <w:sz w:val="21"/>
-          <w:szCs w:val="21"/>
-        </w:rPr>
-        <w:t>.</w:t>
+        <w:t>Population Health data analytics Platform; developing health care data management system with Ruby on Rails, postgresql, Javascript, JQuery, CSS, Rspec test, Git.</w:t>
       </w:r>
     </w:p>
     <w:p>
@@ -957,38 +792,7 @@
           <w:sz w:val="21"/>
           <w:szCs w:val="21"/>
         </w:rPr>
-        <w:t xml:space="preserve">Full development from inception through implementation and support of software programming applications which extract, transform, and load client legacy data from various sources into </w:t>
-      </w:r>
-      <w:proofErr w:type="spellStart"/>
-      <w:r>
-        <w:rPr>
-          <w:rFonts w:ascii="inherit" w:eastAsia="Times New Roman" w:hAnsi="inherit" w:cs="Times New Roman"/>
-          <w:color w:val="333333"/>
-          <w:sz w:val="21"/>
-          <w:szCs w:val="21"/>
-        </w:rPr>
-        <w:t>InfoEd’s</w:t>
-      </w:r>
-      <w:proofErr w:type="spellEnd"/>
-      <w:r>
-        <w:rPr>
-          <w:rFonts w:ascii="inherit" w:eastAsia="Times New Roman" w:hAnsi="inherit" w:cs="Times New Roman"/>
-          <w:color w:val="333333"/>
-          <w:sz w:val="21"/>
-          <w:szCs w:val="21"/>
-        </w:rPr>
-        <w:t xml:space="preserve"> various modules per client specifications with following tech set: Oracle, SQL Server, SSIS, SSRS PL/SQL, T-SQ</w:t>
-      </w:r>
-      <w:bookmarkStart w:id="0" w:name="_GoBack"/>
-      <w:bookmarkEnd w:id="0"/>
-      <w:r>
-        <w:rPr>
-          <w:rFonts w:ascii="inherit" w:eastAsia="Times New Roman" w:hAnsi="inherit" w:cs="Times New Roman"/>
-          <w:color w:val="333333"/>
-          <w:sz w:val="21"/>
-          <w:szCs w:val="21"/>
-        </w:rPr>
-        <w:t>L, SVN.</w:t>
+        <w:t>Full development from inception through implementation and support of software programming applications which extract, transform, and load client legacy data from various sources into InfoEd’s various modules per client specifications with following tech set: Oracle, SQL Server, SSIS, SSRS PL/SQL, T-SQL, SVN.</w:t>
       </w:r>
     </w:p>
     <w:p>
@@ -1190,7 +994,7 @@
           <w:color w:val="333333"/>
           <w:bdr w:val="none" w:sz="0" w:space="0" w:color="auto" w:frame="1"/>
         </w:rPr>
-        <w:tab/>
+        <w:t xml:space="preserve"> intern</w:t>
       </w:r>
       <w:r>
         <w:rPr>
@@ -1269,6 +1073,19 @@
         </w:rPr>
         <w:tab/>
         <w:t xml:space="preserve">       </w:t>
+      </w:r>
+      <w:bookmarkStart w:id="0" w:name="_GoBack"/>
+      <w:bookmarkEnd w:id="0"/>
+      <w:r>
+        <w:rPr>
+          <w:rStyle w:val="title1"/>
+          <w:rFonts w:ascii="inherit" w:hAnsi="inherit" w:cs="Times New Roman"/>
+          <w:i/>
+          <w:iCs/>
+          <w:color w:val="333333"/>
+          <w:bdr w:val="none" w:sz="0" w:space="0" w:color="auto" w:frame="1"/>
+        </w:rPr>
+        <w:t xml:space="preserve"> </w:t>
       </w:r>
       <w:r>
         <w:rPr>
@@ -1306,7 +1123,25 @@
           <w:sz w:val="21"/>
           <w:szCs w:val="21"/>
         </w:rPr>
-        <w:t>Perform analysis of large-scale, complex, cross-system, cross-platform data management and workflow challenges.</w:t>
+        <w:t>Perform</w:t>
+      </w:r>
+      <w:r>
+        <w:rPr>
+          <w:rFonts w:ascii="inherit" w:eastAsia="Times New Roman" w:hAnsi="inherit" w:cs="Times New Roman"/>
+          <w:color w:val="333333"/>
+          <w:sz w:val="21"/>
+          <w:szCs w:val="21"/>
+        </w:rPr>
+        <w:t>ed</w:t>
+      </w:r>
+      <w:r>
+        <w:rPr>
+          <w:rFonts w:ascii="inherit" w:eastAsia="Times New Roman" w:hAnsi="inherit" w:cs="Times New Roman"/>
+          <w:color w:val="333333"/>
+          <w:sz w:val="21"/>
+          <w:szCs w:val="21"/>
+        </w:rPr>
+        <w:t xml:space="preserve"> analysis of large-scale, complex, cross-system, cross-platform data management and workflow challenges.</w:t>
       </w:r>
     </w:p>
     <w:p>
@@ -1333,7 +1168,52 @@
           <w:sz w:val="21"/>
           <w:szCs w:val="21"/>
         </w:rPr>
-        <w:t>Write, update, and maintain computer programs or software packages to handle specific jobs such as tracking inventory, storing or retrieving data, or controlling other equipment.</w:t>
+        <w:t>Wrot</w:t>
+      </w:r>
+      <w:r>
+        <w:rPr>
+          <w:rFonts w:ascii="inherit" w:eastAsia="Times New Roman" w:hAnsi="inherit" w:cs="Times New Roman"/>
+          <w:color w:val="333333"/>
+          <w:sz w:val="21"/>
+          <w:szCs w:val="21"/>
+        </w:rPr>
+        <w:t>e, update</w:t>
+      </w:r>
+      <w:r>
+        <w:rPr>
+          <w:rFonts w:ascii="inherit" w:eastAsia="Times New Roman" w:hAnsi="inherit" w:cs="Times New Roman"/>
+          <w:color w:val="333333"/>
+          <w:sz w:val="21"/>
+          <w:szCs w:val="21"/>
+        </w:rPr>
+        <w:t>d</w:t>
+      </w:r>
+      <w:r>
+        <w:rPr>
+          <w:rFonts w:ascii="inherit" w:eastAsia="Times New Roman" w:hAnsi="inherit" w:cs="Times New Roman"/>
+          <w:color w:val="333333"/>
+          <w:sz w:val="21"/>
+          <w:szCs w:val="21"/>
+        </w:rPr>
+        <w:t>, and maintain</w:t>
+      </w:r>
+      <w:r>
+        <w:rPr>
+          <w:rFonts w:ascii="inherit" w:eastAsia="Times New Roman" w:hAnsi="inherit" w:cs="Times New Roman"/>
+          <w:color w:val="333333"/>
+          <w:sz w:val="21"/>
+          <w:szCs w:val="21"/>
+        </w:rPr>
+        <w:t>ed</w:t>
+      </w:r>
+      <w:r>
+        <w:rPr>
+          <w:rFonts w:ascii="inherit" w:eastAsia="Times New Roman" w:hAnsi="inherit" w:cs="Times New Roman"/>
+          <w:color w:val="333333"/>
+          <w:sz w:val="21"/>
+          <w:szCs w:val="21"/>
+        </w:rPr>
+        <w:t xml:space="preserve"> computer programs or software packages to handle specific jobs such as tracking inventory, storing or retrieving data, or controlling other equipment.</w:t>
       </w:r>
     </w:p>
     <w:p>
@@ -1360,56 +1240,16 @@
           <w:sz w:val="21"/>
           <w:szCs w:val="21"/>
         </w:rPr>
-        <w:t xml:space="preserve">Environment: Java, Eclipse, </w:t>
-      </w:r>
-      <w:proofErr w:type="spellStart"/>
-      <w:r>
-        <w:rPr>
-          <w:rFonts w:ascii="inherit" w:eastAsia="Times New Roman" w:hAnsi="inherit" w:cs="Times New Roman"/>
-          <w:color w:val="333333"/>
-          <w:sz w:val="21"/>
-          <w:szCs w:val="21"/>
-        </w:rPr>
-        <w:t>mys</w:t>
-      </w:r>
-      <w:r>
-        <w:rPr>
-          <w:rFonts w:ascii="inherit" w:eastAsia="Times New Roman" w:hAnsi="inherit" w:cs="Times New Roman"/>
-          <w:color w:val="333333"/>
-          <w:sz w:val="21"/>
-          <w:szCs w:val="21"/>
-        </w:rPr>
-        <w:t>ql</w:t>
-      </w:r>
-      <w:proofErr w:type="spellEnd"/>
-      <w:r>
-        <w:rPr>
-          <w:rFonts w:ascii="inherit" w:eastAsia="Times New Roman" w:hAnsi="inherit" w:cs="Times New Roman"/>
-          <w:color w:val="333333"/>
-          <w:sz w:val="21"/>
-          <w:szCs w:val="21"/>
-        </w:rPr>
-        <w:t xml:space="preserve">, oracle, </w:t>
-      </w:r>
-      <w:proofErr w:type="spellStart"/>
-      <w:r>
-        <w:rPr>
-          <w:rFonts w:ascii="inherit" w:eastAsia="Times New Roman" w:hAnsi="inherit" w:cs="Times New Roman"/>
-          <w:color w:val="333333"/>
-          <w:sz w:val="21"/>
-          <w:szCs w:val="21"/>
-        </w:rPr>
-        <w:t>Jquery</w:t>
-      </w:r>
-      <w:proofErr w:type="spellEnd"/>
-      <w:r>
-        <w:rPr>
-          <w:rFonts w:ascii="inherit" w:eastAsia="Times New Roman" w:hAnsi="inherit" w:cs="Times New Roman"/>
-          <w:color w:val="333333"/>
-          <w:sz w:val="21"/>
-          <w:szCs w:val="21"/>
-        </w:rPr>
-        <w:t>, CSS,</w:t>
+        <w:t>Environment: Java, Eclipse, mys</w:t>
+      </w:r>
+      <w:r>
+        <w:rPr>
+          <w:rFonts w:ascii="inherit" w:eastAsia="Times New Roman" w:hAnsi="inherit" w:cs="Times New Roman"/>
+          <w:color w:val="333333"/>
+          <w:sz w:val="21"/>
+          <w:szCs w:val="21"/>
+        </w:rPr>
+        <w:t>ql, oracle, Jquery, CSS,</w:t>
       </w:r>
       <w:r>
         <w:rPr>
@@ -1691,7 +1531,29 @@
           <w:color w:val="333333"/>
           <w:bdr w:val="none" w:sz="0" w:space="0" w:color="auto" w:frame="1"/>
         </w:rPr>
-        <w:t>August 2005 - August 2008</w:t>
+        <w:t>March</w:t>
+      </w:r>
+      <w:r>
+        <w:rPr>
+          <w:rStyle w:val="period"/>
+          <w:rFonts w:ascii="inherit" w:hAnsi="inherit" w:cs="Times New Roman"/>
+          <w:i/>
+          <w:iCs/>
+          <w:color w:val="333333"/>
+          <w:bdr w:val="none" w:sz="0" w:space="0" w:color="auto" w:frame="1"/>
+        </w:rPr>
+        <w:t xml:space="preserve"> 2007</w:t>
+      </w:r>
+      <w:r>
+        <w:rPr>
+          <w:rStyle w:val="period"/>
+          <w:rFonts w:ascii="inherit" w:hAnsi="inherit" w:cs="Times New Roman"/>
+          <w:i/>
+          <w:iCs/>
+          <w:color w:val="333333"/>
+          <w:bdr w:val="none" w:sz="0" w:space="0" w:color="auto" w:frame="1"/>
+        </w:rPr>
+        <w:t xml:space="preserve"> - August 2008</w:t>
       </w:r>
     </w:p>
     <w:p>
@@ -1720,17 +1582,15 @@
         </w:rPr>
         <w:t xml:space="preserve">Vendor staff of </w:t>
       </w:r>
-      <w:proofErr w:type="gramStart"/>
-      <w:r>
-        <w:rPr>
-          <w:rFonts w:ascii="inherit" w:eastAsia="Times New Roman" w:hAnsi="inherit" w:cs="Times New Roman"/>
-          <w:color w:val="333333"/>
-          <w:sz w:val="21"/>
-          <w:szCs w:val="21"/>
-        </w:rPr>
-        <w:t>Microsoft(</w:t>
-      </w:r>
-      <w:proofErr w:type="gramEnd"/>
+      <w:r>
+        <w:rPr>
+          <w:rFonts w:ascii="inherit" w:eastAsia="Times New Roman" w:hAnsi="inherit" w:cs="Times New Roman"/>
+          <w:color w:val="333333"/>
+          <w:sz w:val="21"/>
+          <w:szCs w:val="21"/>
+        </w:rPr>
+        <w:t>Microsoft (</w:t>
+      </w:r>
       <w:r>
         <w:rPr>
           <w:rFonts w:ascii="inherit" w:eastAsia="Times New Roman" w:hAnsi="inherit" w:cs="Times New Roman"/>
@@ -1765,7 +1625,25 @@
           <w:sz w:val="21"/>
           <w:szCs w:val="21"/>
         </w:rPr>
-        <w:t>As Design test plans, scenarios, scripts, or procedures.</w:t>
+        <w:t>Design</w:t>
+      </w:r>
+      <w:r>
+        <w:rPr>
+          <w:rFonts w:ascii="inherit" w:eastAsia="Times New Roman" w:hAnsi="inherit" w:cs="Times New Roman"/>
+          <w:color w:val="333333"/>
+          <w:sz w:val="21"/>
+          <w:szCs w:val="21"/>
+        </w:rPr>
+        <w:t>ed</w:t>
+      </w:r>
+      <w:r>
+        <w:rPr>
+          <w:rFonts w:ascii="inherit" w:eastAsia="Times New Roman" w:hAnsi="inherit" w:cs="Times New Roman"/>
+          <w:color w:val="333333"/>
+          <w:sz w:val="21"/>
+          <w:szCs w:val="21"/>
+        </w:rPr>
+        <w:t xml:space="preserve"> test plans, scenarios, scripts, or procedures.</w:t>
       </w:r>
     </w:p>
     <w:p>
@@ -1792,7 +1670,52 @@
           <w:sz w:val="21"/>
           <w:szCs w:val="21"/>
         </w:rPr>
-        <w:t>Develop testing programs that address areas such as database impacts, software scenarios, regression testing, negative testing, error or bug retests, or usability.</w:t>
+        <w:t>Develop</w:t>
+      </w:r>
+      <w:r>
+        <w:rPr>
+          <w:rFonts w:ascii="inherit" w:eastAsia="Times New Roman" w:hAnsi="inherit" w:cs="Times New Roman"/>
+          <w:color w:val="333333"/>
+          <w:sz w:val="21"/>
+          <w:szCs w:val="21"/>
+        </w:rPr>
+        <w:t>ed</w:t>
+      </w:r>
+      <w:r>
+        <w:rPr>
+          <w:rFonts w:ascii="inherit" w:eastAsia="Times New Roman" w:hAnsi="inherit" w:cs="Times New Roman"/>
+          <w:color w:val="333333"/>
+          <w:sz w:val="21"/>
+          <w:szCs w:val="21"/>
+        </w:rPr>
+        <w:t xml:space="preserve"> testing programs </w:t>
+      </w:r>
+      <w:r>
+        <w:rPr>
+          <w:rFonts w:ascii="inherit" w:eastAsia="Times New Roman" w:hAnsi="inherit" w:cs="Times New Roman" w:hint="eastAsia"/>
+          <w:color w:val="333333"/>
+          <w:sz w:val="21"/>
+          <w:szCs w:val="21"/>
+        </w:rPr>
+        <w:t>focusing</w:t>
+      </w:r>
+      <w:r>
+        <w:rPr>
+          <w:rFonts w:ascii="inherit" w:eastAsia="Times New Roman" w:hAnsi="inherit" w:cs="Times New Roman"/>
+          <w:color w:val="333333"/>
+          <w:sz w:val="21"/>
+          <w:szCs w:val="21"/>
+        </w:rPr>
+        <w:t xml:space="preserve"> on</w:t>
+      </w:r>
+      <w:r>
+        <w:rPr>
+          <w:rFonts w:ascii="inherit" w:eastAsia="Times New Roman" w:hAnsi="inherit" w:cs="Times New Roman"/>
+          <w:color w:val="333333"/>
+          <w:sz w:val="21"/>
+          <w:szCs w:val="21"/>
+        </w:rPr>
+        <w:t xml:space="preserve"> database impacts, software scenarios, regression testing, negative testing, error or bug retests, or usability.</w:t>
       </w:r>
     </w:p>
     <w:p>
@@ -1819,7 +1742,25 @@
           <w:sz w:val="21"/>
           <w:szCs w:val="21"/>
         </w:rPr>
-        <w:t>Document software defects, using a bug tracking system, and report defects to software developers.</w:t>
+        <w:t>Document</w:t>
+      </w:r>
+      <w:r>
+        <w:rPr>
+          <w:rFonts w:ascii="inherit" w:eastAsia="Times New Roman" w:hAnsi="inherit" w:cs="Times New Roman"/>
+          <w:color w:val="333333"/>
+          <w:sz w:val="21"/>
+          <w:szCs w:val="21"/>
+        </w:rPr>
+        <w:t>ed</w:t>
+      </w:r>
+      <w:r>
+        <w:rPr>
+          <w:rFonts w:ascii="inherit" w:eastAsia="Times New Roman" w:hAnsi="inherit" w:cs="Times New Roman"/>
+          <w:color w:val="333333"/>
+          <w:sz w:val="21"/>
+          <w:szCs w:val="21"/>
+        </w:rPr>
+        <w:t xml:space="preserve"> software defects, using a bug tracking system, and report defects to software developers.</w:t>
       </w:r>
     </w:p>
     <w:p>
@@ -2124,107 +2065,25 @@
           <w:sz w:val="21"/>
           <w:szCs w:val="21"/>
         </w:rPr>
-        <w:t xml:space="preserve">Web development: Rails, </w:t>
-      </w:r>
-      <w:proofErr w:type="spellStart"/>
-      <w:r>
-        <w:rPr>
-          <w:rFonts w:ascii="inherit" w:eastAsia="Times New Roman" w:hAnsi="inherit" w:cs="Times New Roman"/>
-          <w:color w:val="333333"/>
-          <w:sz w:val="21"/>
-          <w:szCs w:val="21"/>
-        </w:rPr>
-        <w:t>HTML</w:t>
-      </w:r>
-      <w:proofErr w:type="gramStart"/>
-      <w:r>
-        <w:rPr>
-          <w:rFonts w:ascii="inherit" w:eastAsia="Times New Roman" w:hAnsi="inherit" w:cs="Times New Roman"/>
-          <w:color w:val="333333"/>
-          <w:sz w:val="21"/>
-          <w:szCs w:val="21"/>
-        </w:rPr>
-        <w:t>,Document</w:t>
-      </w:r>
-      <w:proofErr w:type="spellEnd"/>
-      <w:proofErr w:type="gramEnd"/>
-      <w:r>
-        <w:rPr>
-          <w:rFonts w:ascii="inherit" w:eastAsia="Times New Roman" w:hAnsi="inherit" w:cs="Times New Roman"/>
-          <w:color w:val="333333"/>
-          <w:sz w:val="21"/>
-          <w:szCs w:val="21"/>
-        </w:rPr>
-        <w:t xml:space="preserve"> Object Model (DOM),JSP, </w:t>
-      </w:r>
-      <w:proofErr w:type="spellStart"/>
-      <w:r>
-        <w:rPr>
-          <w:rFonts w:ascii="inherit" w:eastAsia="Times New Roman" w:hAnsi="inherit" w:cs="Times New Roman"/>
-          <w:color w:val="333333"/>
-          <w:sz w:val="21"/>
-          <w:szCs w:val="21"/>
-        </w:rPr>
-        <w:t>Javascript</w:t>
-      </w:r>
-      <w:proofErr w:type="spellEnd"/>
-      <w:r>
-        <w:rPr>
-          <w:rFonts w:ascii="inherit" w:eastAsia="Times New Roman" w:hAnsi="inherit" w:cs="Times New Roman"/>
-          <w:color w:val="333333"/>
-          <w:sz w:val="21"/>
-          <w:szCs w:val="21"/>
-        </w:rPr>
-        <w:t>/</w:t>
-      </w:r>
-      <w:proofErr w:type="spellStart"/>
-      <w:r>
-        <w:rPr>
-          <w:rFonts w:ascii="inherit" w:eastAsia="Times New Roman" w:hAnsi="inherit" w:cs="Times New Roman"/>
-          <w:color w:val="333333"/>
-          <w:sz w:val="21"/>
-          <w:szCs w:val="21"/>
-        </w:rPr>
-        <w:t>JQuery</w:t>
-      </w:r>
-      <w:proofErr w:type="spellEnd"/>
-      <w:r>
-        <w:rPr>
-          <w:rFonts w:ascii="inherit" w:eastAsia="Times New Roman" w:hAnsi="inherit" w:cs="Times New Roman"/>
-          <w:color w:val="333333"/>
-          <w:sz w:val="21"/>
-          <w:szCs w:val="21"/>
-        </w:rPr>
-        <w:t>, CSS, AJAX, d3.js</w:t>
-      </w:r>
-      <w:r>
-        <w:rPr>
-          <w:rFonts w:ascii="inherit" w:eastAsia="Times New Roman" w:hAnsi="inherit" w:cs="Times New Roman"/>
-          <w:color w:val="333333"/>
-          <w:sz w:val="21"/>
-          <w:szCs w:val="21"/>
-        </w:rPr>
-        <w:t xml:space="preserve">, Tomcat, HAML, </w:t>
-      </w:r>
-      <w:proofErr w:type="spellStart"/>
-      <w:r>
-        <w:rPr>
-          <w:rFonts w:ascii="inherit" w:eastAsia="Times New Roman" w:hAnsi="inherit" w:cs="Times New Roman"/>
-          <w:color w:val="333333"/>
-          <w:sz w:val="21"/>
-          <w:szCs w:val="21"/>
-        </w:rPr>
-        <w:t>RSpec</w:t>
-      </w:r>
-      <w:proofErr w:type="spellEnd"/>
-      <w:r>
-        <w:rPr>
-          <w:rFonts w:ascii="inherit" w:eastAsia="Times New Roman" w:hAnsi="inherit" w:cs="Times New Roman"/>
-          <w:color w:val="333333"/>
-          <w:sz w:val="21"/>
-          <w:szCs w:val="21"/>
-        </w:rPr>
-        <w:t>.</w:t>
+        <w:t>Web development: Rails, HTML,Document Object Model (DOM),JSP, Javascript/</w:t>
+      </w:r>
+      <w:r>
+        <w:rPr>
+          <w:rFonts w:ascii="inherit" w:eastAsia="Times New Roman" w:hAnsi="inherit" w:cs="Times New Roman"/>
+          <w:color w:val="333333"/>
+          <w:sz w:val="21"/>
+          <w:szCs w:val="21"/>
+        </w:rPr>
+        <w:t>JQuery, CSS, AJAX, d3.js</w:t>
+      </w:r>
+      <w:r>
+        <w:rPr>
+          <w:rFonts w:ascii="inherit" w:eastAsia="Times New Roman" w:hAnsi="inherit" w:cs="Times New Roman"/>
+          <w:color w:val="333333"/>
+          <w:sz w:val="21"/>
+          <w:szCs w:val="21"/>
+        </w:rPr>
+        <w:t>, Tomcat, HAML, RSpec.</w:t>
       </w:r>
     </w:p>
     <w:p>
@@ -2251,27 +2110,7 @@
           <w:sz w:val="21"/>
           <w:szCs w:val="21"/>
         </w:rPr>
-        <w:t xml:space="preserve">Database: </w:t>
-      </w:r>
-      <w:proofErr w:type="spellStart"/>
-      <w:r>
-        <w:rPr>
-          <w:rFonts w:ascii="inherit" w:eastAsia="Times New Roman" w:hAnsi="inherit" w:cs="Times New Roman"/>
-          <w:color w:val="333333"/>
-          <w:sz w:val="21"/>
-          <w:szCs w:val="21"/>
-        </w:rPr>
-        <w:t>PostgreSQL</w:t>
-      </w:r>
-      <w:proofErr w:type="spellEnd"/>
-      <w:r>
-        <w:rPr>
-          <w:rFonts w:ascii="inherit" w:eastAsia="Times New Roman" w:hAnsi="inherit" w:cs="Times New Roman"/>
-          <w:color w:val="333333"/>
-          <w:sz w:val="21"/>
-          <w:szCs w:val="21"/>
-        </w:rPr>
-        <w:t>, Oracle, Microsoft SQL server 2005/2008, MySQL, SQL, T-SQL, PL/SQL.</w:t>
+        <w:t>Database: PostgreSQL, Oracle, Microsoft SQL server 2005/2008, MySQL, SQL, T-SQL, PL/SQL.</w:t>
       </w:r>
     </w:p>
     <w:p>
@@ -2298,69 +2137,8 @@
           <w:sz w:val="21"/>
           <w:szCs w:val="21"/>
         </w:rPr>
-        <w:t xml:space="preserve">Other: SVN, </w:t>
-      </w:r>
-      <w:proofErr w:type="spellStart"/>
-      <w:r>
-        <w:rPr>
-          <w:rFonts w:ascii="inherit" w:eastAsia="Times New Roman" w:hAnsi="inherit" w:cs="Times New Roman"/>
-          <w:color w:val="333333"/>
-          <w:sz w:val="21"/>
-          <w:szCs w:val="21"/>
-        </w:rPr>
-        <w:t>Git</w:t>
-      </w:r>
-      <w:proofErr w:type="spellEnd"/>
-      <w:r>
-        <w:rPr>
-          <w:rFonts w:ascii="inherit" w:eastAsia="Times New Roman" w:hAnsi="inherit" w:cs="Times New Roman"/>
-          <w:color w:val="333333"/>
-          <w:sz w:val="21"/>
-          <w:szCs w:val="21"/>
-        </w:rPr>
-        <w:t>, Chef, Jenkins, Windows, Linux, OS X.</w:t>
-      </w:r>
-    </w:p>
-    <w:p>
-      <w:pPr>
-        <w:numPr>
-          <w:ilvl w:val="0"/>
-          <w:numId w:val="10"/>
-        </w:numPr>
-        <w:shd w:val="clear" w:color="auto" w:fill="FFFFFF"/>
-        <w:spacing w:line="255" w:lineRule="atLeast"/>
-        <w:ind w:left="450" w:right="375"/>
-        <w:textAlignment w:val="baseline"/>
-        <w:rPr>
-          <w:rFonts w:ascii="inherit" w:eastAsia="Times New Roman" w:hAnsi="inherit" w:cs="Times New Roman"/>
-          <w:color w:val="333333"/>
-          <w:sz w:val="21"/>
-          <w:szCs w:val="21"/>
-        </w:rPr>
-      </w:pPr>
-      <w:r>
-        <w:rPr>
-          <w:rFonts w:ascii="inherit" w:eastAsia="Times New Roman" w:hAnsi="inherit" w:cs="Times New Roman"/>
-          <w:color w:val="333333"/>
-          <w:sz w:val="21"/>
-          <w:szCs w:val="21"/>
-        </w:rPr>
-        <w:t>Sample Project: Web Store for Organic By John Patrick http://www.organicbyjohnpatrick.com/</w:t>
-      </w:r>
-    </w:p>
-    <w:p>
-      <w:pPr>
-        <w:pStyle w:val="clearfix"/>
-        <w:shd w:val="clear" w:color="auto" w:fill="FFFFFF"/>
-        <w:spacing w:before="0" w:beforeAutospacing="0" w:after="0" w:afterAutospacing="0" w:line="255" w:lineRule="atLeast"/>
-        <w:textAlignment w:val="baseline"/>
-        <w:rPr>
-          <w:rFonts w:ascii="Times New Roman" w:hAnsi="Times New Roman" w:cs="Times New Roman"/>
-          <w:color w:val="333333"/>
-          <w:sz w:val="21"/>
-          <w:szCs w:val="21"/>
-        </w:rPr>
-      </w:pPr>
+        <w:t>Other: SVN, Git, Chef, Jenkins, Windows, Linux, OS X.</w:t>
+      </w:r>
       <w:r>
         <w:rPr>
           <w:rFonts w:ascii="Times New Roman" w:hAnsi="Times New Roman" w:cs="Times New Roman"/>

</xml_diff>